<commit_message>
BB: Update task list
</commit_message>
<xml_diff>
--- a/Docs/SocialFunc 1.0 Specs.docx
+++ b/Docs/SocialFunc 1.0 Specs.docx
@@ -9,19 +9,11 @@
           <w:b/>
         </w:rPr>
       </w:pPr>
-      <w:proofErr w:type="spellStart"/>
-      <w:r>
-        <w:rPr>
-          <w:b/>
-        </w:rPr>
-        <w:t>SocialFund</w:t>
-      </w:r>
-      <w:proofErr w:type="spellEnd"/>
-      <w:r>
-        <w:rPr>
-          <w:b/>
-        </w:rPr>
-        <w:t xml:space="preserve"> 1.0 Specs</w:t>
+      <w:r>
+        <w:rPr>
+          <w:b/>
+        </w:rPr>
+        <w:t>SocialFund 1.0 Specs</w:t>
       </w:r>
     </w:p>
     <w:p>
@@ -42,13 +34,8 @@
         <w:t>Microsoft Visual Studio 2012, ASP.NET MVC 4.0, Entity Framework</w:t>
       </w:r>
       <w:r>
-        <w:t xml:space="preserve">, </w:t>
-      </w:r>
-      <w:proofErr w:type="spellStart"/>
-      <w:r>
-        <w:t>Github</w:t>
-      </w:r>
-      <w:proofErr w:type="spellEnd"/>
+        <w:t>, Github</w:t>
+      </w:r>
       <w:r>
         <w:t>, Microsoft SQL Server</w:t>
       </w:r>
@@ -70,13 +57,8 @@
       </w:r>
     </w:p>
     <w:p>
-      <w:proofErr w:type="spellStart"/>
-      <w:r>
-        <w:t>SocialFund</w:t>
-      </w:r>
-      <w:proofErr w:type="spellEnd"/>
-      <w:r>
-        <w:t xml:space="preserve"> is the way to ea</w:t>
+      <w:r>
+        <w:t>SocialFund is the way to ea</w:t>
       </w:r>
       <w:r>
         <w:t>sy control money by all members of group.</w:t>
@@ -110,15 +92,7 @@
         <w:t xml:space="preserve">Account manager loges-in to web site and add amount of money that </w:t>
       </w:r>
       <w:r>
-        <w:t>someone paid in: should be next information “money/value”</w:t>
-      </w:r>
-      <w:proofErr w:type="gramStart"/>
-      <w:r>
-        <w:t>,  “</w:t>
-      </w:r>
-      <w:proofErr w:type="gramEnd"/>
-      <w:r>
-        <w:t>person”.</w:t>
+        <w:t>someone paid in: should be next information “money/value”,  “person”.</w:t>
       </w:r>
     </w:p>
     <w:p>
@@ -239,15 +213,7 @@
         <w:t>d</w:t>
       </w:r>
       <w:r>
-        <w:t xml:space="preserve"> on </w:t>
-      </w:r>
-      <w:proofErr w:type="spellStart"/>
-      <w:r>
-        <w:t>IndexServer</w:t>
-      </w:r>
-      <w:proofErr w:type="spellEnd"/>
-      <w:r>
-        <w:t xml:space="preserve"> web site.</w:t>
+        <w:t xml:space="preserve"> on IndexServer web site.</w:t>
       </w:r>
     </w:p>
     <w:p>
@@ -269,13 +235,8 @@
       </w:r>
     </w:p>
     <w:p>
-      <w:proofErr w:type="gramStart"/>
-      <w:r>
-        <w:t>Groups</w:t>
-      </w:r>
-      <w:proofErr w:type="gramEnd"/>
-      <w:r>
-        <w:t xml:space="preserve"> page: User can create several groups and review table/list of groups where he is the member. Created group should be marked “Owner”, other groups – “Member”.</w:t>
+      <w:r>
+        <w:t>Groups page: User can create several groups and review table/list of groups where he is the member. Created group should be marked “Owner”, other groups – “Member”.</w:t>
       </w:r>
     </w:p>
     <w:p>
@@ -319,6 +280,9 @@
           <w:numId w:val="3"/>
         </w:numPr>
       </w:pPr>
+      <w:r>
+        <w:t xml:space="preserve">Notification to any users. </w:t>
+      </w:r>
       <w:r>
         <w:t xml:space="preserve">Send to email any actions connection to user. </w:t>
       </w:r>
@@ -369,7 +333,7 @@
         </w:numPr>
       </w:pPr>
       <w:r>
-        <w:t>Error page</w:t>
+        <w:t>Mail format body</w:t>
       </w:r>
     </w:p>
     <w:p>
@@ -381,10 +345,97 @@
         </w:numPr>
       </w:pPr>
       <w:r>
-        <w:t>Mail format body</w:t>
+        <w:t>Add “Remove coins” buttons</w:t>
+      </w:r>
+    </w:p>
+    <w:p>
+      <w:pPr>
+        <w:pStyle w:val="ListParagraph"/>
+        <w:numPr>
+          <w:ilvl w:val="0"/>
+          <w:numId w:val="3"/>
+        </w:numPr>
+      </w:pPr>
+      <w:r>
+        <w:t>Add validation of fields on feedback controls.</w:t>
+      </w:r>
+    </w:p>
+    <w:p>
+      <w:pPr>
+        <w:pStyle w:val="ListParagraph"/>
+        <w:numPr>
+          <w:ilvl w:val="0"/>
+          <w:numId w:val="3"/>
+        </w:numPr>
+      </w:pPr>
+      <w:r>
+        <w:t xml:space="preserve">User account: </w:t>
       </w:r>
       <w:bookmarkStart w:id="0" w:name="_GoBack"/>
       <w:bookmarkEnd w:id="0"/>
+      <w:r>
+        <w:t>Remember me</w:t>
+      </w:r>
+    </w:p>
+    <w:p>
+      <w:pPr>
+        <w:pStyle w:val="ListParagraph"/>
+        <w:numPr>
+          <w:ilvl w:val="0"/>
+          <w:numId w:val="3"/>
+        </w:numPr>
+      </w:pPr>
+      <w:r>
+        <w:t>Edit group or client name</w:t>
+      </w:r>
+    </w:p>
+    <w:p>
+      <w:pPr>
+        <w:pStyle w:val="ListParagraph"/>
+        <w:numPr>
+          <w:ilvl w:val="0"/>
+          <w:numId w:val="3"/>
+        </w:numPr>
+      </w:pPr>
+      <w:r>
+        <w:t>Bug: User can’t add other users to not own group</w:t>
+      </w:r>
+    </w:p>
+    <w:p>
+      <w:pPr>
+        <w:pStyle w:val="ListParagraph"/>
+        <w:numPr>
+          <w:ilvl w:val="0"/>
+          <w:numId w:val="3"/>
+        </w:numPr>
+      </w:pPr>
+      <w:r>
+        <w:t xml:space="preserve">Bug: Fix paging for groups and users </w:t>
+      </w:r>
+    </w:p>
+    <w:p>
+      <w:pPr>
+        <w:pStyle w:val="ListParagraph"/>
+        <w:numPr>
+          <w:ilvl w:val="0"/>
+          <w:numId w:val="3"/>
+        </w:numPr>
+      </w:pPr>
+      <w:r>
+        <w:t>Issue with additional library for grid</w:t>
+      </w:r>
+    </w:p>
+    <w:p>
+      <w:pPr>
+        <w:pStyle w:val="ListParagraph"/>
+        <w:numPr>
+          <w:ilvl w:val="0"/>
+          <w:numId w:val="3"/>
+        </w:numPr>
+      </w:pPr>
+      <w:r>
+        <w:t>Remove GroupBox on CreateGroup page</w:t>
+      </w:r>
     </w:p>
     <w:p/>
     <w:p/>

</xml_diff>

<commit_message>
BB: Update list of new tasks
</commit_message>
<xml_diff>
--- a/Docs/SocialFunc 1.0 Specs.docx
+++ b/Docs/SocialFunc 1.0 Specs.docx
@@ -333,6 +333,18 @@
         </w:numPr>
       </w:pPr>
       <w:r>
+        <w:t>Add Register link near Log In link</w:t>
+      </w:r>
+    </w:p>
+    <w:p>
+      <w:pPr>
+        <w:pStyle w:val="ListParagraph"/>
+        <w:numPr>
+          <w:ilvl w:val="0"/>
+          <w:numId w:val="3"/>
+        </w:numPr>
+      </w:pPr>
+      <w:r>
         <w:t>Mail format body</w:t>
       </w:r>
     </w:p>
@@ -370,72 +382,144 @@
       </w:pPr>
       <w:r>
         <w:t xml:space="preserve">User account: </w:t>
+      </w:r>
+      <w:r>
+        <w:t>Remember me</w:t>
+      </w:r>
+    </w:p>
+    <w:p>
+      <w:pPr>
+        <w:pStyle w:val="ListParagraph"/>
+        <w:numPr>
+          <w:ilvl w:val="0"/>
+          <w:numId w:val="3"/>
+        </w:numPr>
+      </w:pPr>
+      <w:r>
+        <w:t>Edit group or client name</w:t>
+      </w:r>
+    </w:p>
+    <w:p>
+      <w:pPr>
+        <w:pStyle w:val="ListParagraph"/>
+        <w:numPr>
+          <w:ilvl w:val="0"/>
+          <w:numId w:val="3"/>
+        </w:numPr>
+      </w:pPr>
+      <w:r>
+        <w:t>Bug: User can’t add other users to not own group</w:t>
+      </w:r>
+    </w:p>
+    <w:p>
+      <w:pPr>
+        <w:pStyle w:val="ListParagraph"/>
+        <w:numPr>
+          <w:ilvl w:val="0"/>
+          <w:numId w:val="3"/>
+        </w:numPr>
+      </w:pPr>
+      <w:r>
+        <w:t xml:space="preserve">Bug: Fix paging for groups and users </w:t>
+      </w:r>
+    </w:p>
+    <w:p>
+      <w:pPr>
+        <w:pStyle w:val="ListParagraph"/>
+        <w:numPr>
+          <w:ilvl w:val="0"/>
+          <w:numId w:val="3"/>
+        </w:numPr>
+      </w:pPr>
+      <w:r>
+        <w:t>Issue with additional library for grid</w:t>
+      </w:r>
+    </w:p>
+    <w:p>
+      <w:pPr>
+        <w:pStyle w:val="ListParagraph"/>
+        <w:numPr>
+          <w:ilvl w:val="0"/>
+          <w:numId w:val="3"/>
+        </w:numPr>
+      </w:pPr>
+      <w:r>
+        <w:t>Remove GroupBox on CreateGroup page</w:t>
+      </w:r>
+    </w:p>
+    <w:p>
+      <w:pPr>
+        <w:pStyle w:val="ListParagraph"/>
+        <w:numPr>
+          <w:ilvl w:val="0"/>
+          <w:numId w:val="3"/>
+        </w:numPr>
+      </w:pPr>
+      <w:r>
+        <w:t>Change admin rights</w:t>
+      </w:r>
+    </w:p>
+    <w:p>
+      <w:pPr>
+        <w:pStyle w:val="ListParagraph"/>
+        <w:numPr>
+          <w:ilvl w:val="0"/>
+          <w:numId w:val="3"/>
+        </w:numPr>
+      </w:pPr>
+      <w:r>
+        <w:t>Additional information about user: Email, Phone number, Address</w:t>
+      </w:r>
+    </w:p>
+    <w:p>
+      <w:pPr>
+        <w:pStyle w:val="ListParagraph"/>
+        <w:numPr>
+          <w:ilvl w:val="0"/>
+          <w:numId w:val="3"/>
+        </w:numPr>
+      </w:pPr>
+      <w:r>
+        <w:t>Send notification with proposition for all group members</w:t>
+      </w:r>
+    </w:p>
+    <w:p>
+      <w:pPr>
+        <w:pStyle w:val="ListParagraph"/>
+        <w:numPr>
+          <w:ilvl w:val="0"/>
+          <w:numId w:val="3"/>
+        </w:numPr>
+      </w:pPr>
+      <w:r>
+        <w:t>button "Back"</w:t>
+      </w:r>
+    </w:p>
+    <w:p>
+      <w:pPr>
+        <w:pStyle w:val="ListParagraph"/>
+        <w:numPr>
+          <w:ilvl w:val="0"/>
+          <w:numId w:val="3"/>
+        </w:numPr>
+      </w:pPr>
+      <w:r>
+        <w:t>Small Forum</w:t>
+      </w:r>
+    </w:p>
+    <w:p>
+      <w:pPr>
+        <w:pStyle w:val="ListParagraph"/>
+        <w:numPr>
+          <w:ilvl w:val="0"/>
+          <w:numId w:val="3"/>
+        </w:numPr>
+      </w:pPr>
+      <w:r>
+        <w:t>Change group name</w:t>
       </w:r>
       <w:bookmarkStart w:id="0" w:name="_GoBack"/>
       <w:bookmarkEnd w:id="0"/>
-      <w:r>
-        <w:t>Remember me</w:t>
-      </w:r>
-    </w:p>
-    <w:p>
-      <w:pPr>
-        <w:pStyle w:val="ListParagraph"/>
-        <w:numPr>
-          <w:ilvl w:val="0"/>
-          <w:numId w:val="3"/>
-        </w:numPr>
-      </w:pPr>
-      <w:r>
-        <w:t>Edit group or client name</w:t>
-      </w:r>
-    </w:p>
-    <w:p>
-      <w:pPr>
-        <w:pStyle w:val="ListParagraph"/>
-        <w:numPr>
-          <w:ilvl w:val="0"/>
-          <w:numId w:val="3"/>
-        </w:numPr>
-      </w:pPr>
-      <w:r>
-        <w:t>Bug: User can’t add other users to not own group</w:t>
-      </w:r>
-    </w:p>
-    <w:p>
-      <w:pPr>
-        <w:pStyle w:val="ListParagraph"/>
-        <w:numPr>
-          <w:ilvl w:val="0"/>
-          <w:numId w:val="3"/>
-        </w:numPr>
-      </w:pPr>
-      <w:r>
-        <w:t xml:space="preserve">Bug: Fix paging for groups and users </w:t>
-      </w:r>
-    </w:p>
-    <w:p>
-      <w:pPr>
-        <w:pStyle w:val="ListParagraph"/>
-        <w:numPr>
-          <w:ilvl w:val="0"/>
-          <w:numId w:val="3"/>
-        </w:numPr>
-      </w:pPr>
-      <w:r>
-        <w:t>Issue with additional library for grid</w:t>
-      </w:r>
-    </w:p>
-    <w:p>
-      <w:pPr>
-        <w:pStyle w:val="ListParagraph"/>
-        <w:numPr>
-          <w:ilvl w:val="0"/>
-          <w:numId w:val="3"/>
-        </w:numPr>
-      </w:pPr>
-      <w:r>
-        <w:t>Remove GroupBox on CreateGroup page</w:t>
-      </w:r>
     </w:p>
     <w:p/>
     <w:p/>

</xml_diff>

<commit_message>
BB: Update tasks list
</commit_message>
<xml_diff>
--- a/Docs/SocialFunc 1.0 Specs.docx
+++ b/Docs/SocialFunc 1.0 Specs.docx
@@ -9,11 +9,19 @@
           <w:b/>
         </w:rPr>
       </w:pPr>
-      <w:r>
-        <w:rPr>
-          <w:b/>
-        </w:rPr>
-        <w:t>SocialFund 1.0 Specs</w:t>
+      <w:proofErr w:type="spellStart"/>
+      <w:r>
+        <w:rPr>
+          <w:b/>
+        </w:rPr>
+        <w:t>SocialFund</w:t>
+      </w:r>
+      <w:proofErr w:type="spellEnd"/>
+      <w:r>
+        <w:rPr>
+          <w:b/>
+        </w:rPr>
+        <w:t xml:space="preserve"> 1.0 Specs</w:t>
       </w:r>
     </w:p>
     <w:p>
@@ -34,8 +42,13 @@
         <w:t>Microsoft Visual Studio 2012, ASP.NET MVC 4.0, Entity Framework</w:t>
       </w:r>
       <w:r>
-        <w:t>, Github</w:t>
-      </w:r>
+        <w:t xml:space="preserve">, </w:t>
+      </w:r>
+      <w:proofErr w:type="spellStart"/>
+      <w:r>
+        <w:t>Github</w:t>
+      </w:r>
+      <w:proofErr w:type="spellEnd"/>
       <w:r>
         <w:t>, Microsoft SQL Server</w:t>
       </w:r>
@@ -57,8 +70,13 @@
       </w:r>
     </w:p>
     <w:p>
-      <w:r>
-        <w:t>SocialFund is the way to ea</w:t>
+      <w:proofErr w:type="spellStart"/>
+      <w:r>
+        <w:t>SocialFund</w:t>
+      </w:r>
+      <w:proofErr w:type="spellEnd"/>
+      <w:r>
+        <w:t xml:space="preserve"> is the way to ea</w:t>
       </w:r>
       <w:r>
         <w:t>sy control money by all members of group.</w:t>
@@ -92,7 +110,15 @@
         <w:t xml:space="preserve">Account manager loges-in to web site and add amount of money that </w:t>
       </w:r>
       <w:r>
-        <w:t>someone paid in: should be next information “money/value”,  “person”.</w:t>
+        <w:t>someone paid in: should be next information “money/value”</w:t>
+      </w:r>
+      <w:proofErr w:type="gramStart"/>
+      <w:r>
+        <w:t>,  “</w:t>
+      </w:r>
+      <w:proofErr w:type="gramEnd"/>
+      <w:r>
+        <w:t>person”.</w:t>
       </w:r>
     </w:p>
     <w:p>
@@ -213,7 +239,15 @@
         <w:t>d</w:t>
       </w:r>
       <w:r>
-        <w:t xml:space="preserve"> on IndexServer web site.</w:t>
+        <w:t xml:space="preserve"> on </w:t>
+      </w:r>
+      <w:proofErr w:type="spellStart"/>
+      <w:r>
+        <w:t>IndexServer</w:t>
+      </w:r>
+      <w:proofErr w:type="spellEnd"/>
+      <w:r>
+        <w:t xml:space="preserve"> web site.</w:t>
       </w:r>
     </w:p>
     <w:p>
@@ -235,8 +269,13 @@
       </w:r>
     </w:p>
     <w:p>
-      <w:r>
-        <w:t>Groups page: User can create several groups and review table/list of groups where he is the member. Created group should be marked “Owner”, other groups – “Member”.</w:t>
+      <w:proofErr w:type="gramStart"/>
+      <w:r>
+        <w:t>Groups</w:t>
+      </w:r>
+      <w:proofErr w:type="gramEnd"/>
+      <w:r>
+        <w:t xml:space="preserve"> page: User can create several groups and review table/list of groups where he is the member. Created group should be marked “Owner”, other groups – “Member”.</w:t>
       </w:r>
     </w:p>
     <w:p>
@@ -281,10 +320,7 @@
         </w:numPr>
       </w:pPr>
       <w:r>
-        <w:t xml:space="preserve">Notification to any users. </w:t>
-      </w:r>
-      <w:r>
-        <w:t xml:space="preserve">Send to email any actions connection to user. </w:t>
+        <w:t xml:space="preserve">Security features and vulnerabilities. </w:t>
       </w:r>
     </w:p>
     <w:p>
@@ -296,7 +332,7 @@
         </w:numPr>
       </w:pPr>
       <w:r>
-        <w:t xml:space="preserve">Security features and vulnerabilities. </w:t>
+        <w:t>Logs</w:t>
       </w:r>
     </w:p>
     <w:p>
@@ -308,7 +344,7 @@
         </w:numPr>
       </w:pPr>
       <w:r>
-        <w:t>CAPTCHA</w:t>
+        <w:t>Mail format body</w:t>
       </w:r>
     </w:p>
     <w:p>
@@ -321,7 +357,10 @@
       </w:pPr>
       <w:r>
         <w:lastRenderedPageBreak/>
-        <w:t>Logs</w:t>
+        <w:t xml:space="preserve">User account: </w:t>
+      </w:r>
+      <w:r>
+        <w:t>Remember me</w:t>
       </w:r>
     </w:p>
     <w:p>
@@ -333,7 +372,7 @@
         </w:numPr>
       </w:pPr>
       <w:r>
-        <w:t>Add Register link near Log In link</w:t>
+        <w:t>Edit group or client name</w:t>
       </w:r>
     </w:p>
     <w:p>
@@ -345,7 +384,7 @@
         </w:numPr>
       </w:pPr>
       <w:r>
-        <w:t>Mail format body</w:t>
+        <w:t>Change admin rights</w:t>
       </w:r>
     </w:p>
     <w:p>
@@ -356,8 +395,10 @@
           <w:numId w:val="3"/>
         </w:numPr>
       </w:pPr>
-      <w:r>
-        <w:t>Add “Remove coins” buttons</w:t>
+      <w:bookmarkStart w:id="0" w:name="_GoBack"/>
+      <w:bookmarkEnd w:id="0"/>
+      <w:r>
+        <w:t>button "Back"</w:t>
       </w:r>
     </w:p>
     <w:p>
@@ -369,157 +410,8 @@
         </w:numPr>
       </w:pPr>
       <w:r>
-        <w:t>Add validation of fields on feedback controls.</w:t>
-      </w:r>
-    </w:p>
-    <w:p>
-      <w:pPr>
-        <w:pStyle w:val="ListParagraph"/>
-        <w:numPr>
-          <w:ilvl w:val="0"/>
-          <w:numId w:val="3"/>
-        </w:numPr>
-      </w:pPr>
-      <w:r>
-        <w:t xml:space="preserve">User account: </w:t>
-      </w:r>
-      <w:r>
-        <w:t>Remember me</w:t>
-      </w:r>
-    </w:p>
-    <w:p>
-      <w:pPr>
-        <w:pStyle w:val="ListParagraph"/>
-        <w:numPr>
-          <w:ilvl w:val="0"/>
-          <w:numId w:val="3"/>
-        </w:numPr>
-      </w:pPr>
-      <w:r>
-        <w:t>Edit group or client name</w:t>
-      </w:r>
-    </w:p>
-    <w:p>
-      <w:pPr>
-        <w:pStyle w:val="ListParagraph"/>
-        <w:numPr>
-          <w:ilvl w:val="0"/>
-          <w:numId w:val="3"/>
-        </w:numPr>
-      </w:pPr>
-      <w:r>
-        <w:t>Bug: User can’t add other users to not own group</w:t>
-      </w:r>
-    </w:p>
-    <w:p>
-      <w:pPr>
-        <w:pStyle w:val="ListParagraph"/>
-        <w:numPr>
-          <w:ilvl w:val="0"/>
-          <w:numId w:val="3"/>
-        </w:numPr>
-      </w:pPr>
-      <w:r>
-        <w:t xml:space="preserve">Bug: Fix paging for groups and users </w:t>
-      </w:r>
-    </w:p>
-    <w:p>
-      <w:pPr>
-        <w:pStyle w:val="ListParagraph"/>
-        <w:numPr>
-          <w:ilvl w:val="0"/>
-          <w:numId w:val="3"/>
-        </w:numPr>
-      </w:pPr>
-      <w:r>
-        <w:t>Issue with additional library for grid</w:t>
-      </w:r>
-    </w:p>
-    <w:p>
-      <w:pPr>
-        <w:pStyle w:val="ListParagraph"/>
-        <w:numPr>
-          <w:ilvl w:val="0"/>
-          <w:numId w:val="3"/>
-        </w:numPr>
-      </w:pPr>
-      <w:r>
-        <w:t>Remove GroupBox on CreateGroup page</w:t>
-      </w:r>
-    </w:p>
-    <w:p>
-      <w:pPr>
-        <w:pStyle w:val="ListParagraph"/>
-        <w:numPr>
-          <w:ilvl w:val="0"/>
-          <w:numId w:val="3"/>
-        </w:numPr>
-      </w:pPr>
-      <w:r>
-        <w:t>Change admin rights</w:t>
-      </w:r>
-    </w:p>
-    <w:p>
-      <w:pPr>
-        <w:pStyle w:val="ListParagraph"/>
-        <w:numPr>
-          <w:ilvl w:val="0"/>
-          <w:numId w:val="3"/>
-        </w:numPr>
-      </w:pPr>
-      <w:r>
-        <w:t>Additional information about user: Email, Phone number, Address</w:t>
-      </w:r>
-    </w:p>
-    <w:p>
-      <w:pPr>
-        <w:pStyle w:val="ListParagraph"/>
-        <w:numPr>
-          <w:ilvl w:val="0"/>
-          <w:numId w:val="3"/>
-        </w:numPr>
-      </w:pPr>
-      <w:r>
-        <w:t>Send notification with proposition for all group members</w:t>
-      </w:r>
-    </w:p>
-    <w:p>
-      <w:pPr>
-        <w:pStyle w:val="ListParagraph"/>
-        <w:numPr>
-          <w:ilvl w:val="0"/>
-          <w:numId w:val="3"/>
-        </w:numPr>
-      </w:pPr>
-      <w:r>
-        <w:t>button "Back"</w:t>
-      </w:r>
-    </w:p>
-    <w:p>
-      <w:pPr>
-        <w:pStyle w:val="ListParagraph"/>
-        <w:numPr>
-          <w:ilvl w:val="0"/>
-          <w:numId w:val="3"/>
-        </w:numPr>
-      </w:pPr>
-      <w:r>
-        <w:t>Small Forum</w:t>
-      </w:r>
-    </w:p>
-    <w:p>
-      <w:pPr>
-        <w:pStyle w:val="ListParagraph"/>
-        <w:numPr>
-          <w:ilvl w:val="0"/>
-          <w:numId w:val="3"/>
-        </w:numPr>
-      </w:pPr>
-      <w:r>
         <w:t>Change group name</w:t>
       </w:r>
-      <w:bookmarkStart w:id="0" w:name="_GoBack"/>
-      <w:bookmarkEnd w:id="0"/>
     </w:p>
     <w:p/>
     <w:p/>

</xml_diff>

<commit_message>
BB: Add base user stories
</commit_message>
<xml_diff>
--- a/Docs/SocialFunc 1.0 Specs.docx
+++ b/Docs/SocialFunc 1.0 Specs.docx
@@ -9,19 +9,11 @@
           <w:b/>
         </w:rPr>
       </w:pPr>
-      <w:proofErr w:type="spellStart"/>
-      <w:r>
-        <w:rPr>
-          <w:b/>
-        </w:rPr>
-        <w:t>SocialFund</w:t>
-      </w:r>
-      <w:proofErr w:type="spellEnd"/>
-      <w:r>
-        <w:rPr>
-          <w:b/>
-        </w:rPr>
-        <w:t xml:space="preserve"> 1.0 Specs</w:t>
+      <w:r>
+        <w:rPr>
+          <w:b/>
+        </w:rPr>
+        <w:t>SocialFund 1.0 Specs</w:t>
       </w:r>
     </w:p>
     <w:p>
@@ -42,13 +34,8 @@
         <w:t>Microsoft Visual Studio 2012, ASP.NET MVC 4.0, Entity Framework</w:t>
       </w:r>
       <w:r>
-        <w:t xml:space="preserve">, </w:t>
-      </w:r>
-      <w:proofErr w:type="spellStart"/>
-      <w:r>
-        <w:t>Github</w:t>
-      </w:r>
-      <w:proofErr w:type="spellEnd"/>
+        <w:t>, Github</w:t>
+      </w:r>
       <w:r>
         <w:t>, Microsoft SQL Server</w:t>
       </w:r>
@@ -70,13 +57,8 @@
       </w:r>
     </w:p>
     <w:p>
-      <w:proofErr w:type="spellStart"/>
-      <w:r>
-        <w:t>SocialFund</w:t>
-      </w:r>
-      <w:proofErr w:type="spellEnd"/>
-      <w:r>
-        <w:t xml:space="preserve"> is the way to ea</w:t>
+      <w:r>
+        <w:t>SocialFund is the way to ea</w:t>
       </w:r>
       <w:r>
         <w:t>sy control money by all members of group.</w:t>
@@ -95,6 +77,76 @@
         <w:rPr>
           <w:b/>
         </w:rPr>
+        <w:t>User Stories</w:t>
+      </w:r>
+    </w:p>
+    <w:p>
+      <w:pPr>
+        <w:pStyle w:val="ListParagraph"/>
+        <w:numPr>
+          <w:ilvl w:val="0"/>
+          <w:numId w:val="4"/>
+        </w:numPr>
+      </w:pPr>
+      <w:r>
+        <w:t xml:space="preserve">As a group member, I want to see money flow so that I am sure that money </w:t>
+      </w:r>
+      <w:r>
+        <w:t xml:space="preserve">is </w:t>
+      </w:r>
+      <w:r>
+        <w:t>spent usefully.</w:t>
+      </w:r>
+    </w:p>
+    <w:p>
+      <w:pPr>
+        <w:pStyle w:val="ListParagraph"/>
+        <w:numPr>
+          <w:ilvl w:val="0"/>
+          <w:numId w:val="4"/>
+        </w:numPr>
+      </w:pPr>
+      <w:r>
+        <w:t>As a group member, I want to have contacts of other members so that I will inform others about news.</w:t>
+      </w:r>
+    </w:p>
+    <w:p>
+      <w:pPr>
+        <w:pStyle w:val="ListParagraph"/>
+        <w:numPr>
+          <w:ilvl w:val="0"/>
+          <w:numId w:val="4"/>
+        </w:numPr>
+      </w:pPr>
+      <w:r>
+        <w:t xml:space="preserve">As a group member, I want to take part in discussion where we will spend money so that </w:t>
+      </w:r>
+      <w:r>
+        <w:t>money is spent usefully.</w:t>
+      </w:r>
+    </w:p>
+    <w:p>
+      <w:pPr>
+        <w:pStyle w:val="ListParagraph"/>
+        <w:numPr>
+          <w:ilvl w:val="0"/>
+          <w:numId w:val="4"/>
+        </w:numPr>
+      </w:pPr>
+      <w:r>
+        <w:t>As a group member, I want to see where the money is spent so that money is spent usefully.</w:t>
+      </w:r>
+    </w:p>
+    <w:p>
+      <w:pPr>
+        <w:rPr>
+          <w:b/>
+        </w:rPr>
+      </w:pPr>
+      <w:r>
+        <w:rPr>
+          <w:b/>
+        </w:rPr>
         <w:t>Stories</w:t>
       </w:r>
     </w:p>
@@ -110,15 +162,7 @@
         <w:t xml:space="preserve">Account manager loges-in to web site and add amount of money that </w:t>
       </w:r>
       <w:r>
-        <w:t>someone paid in: should be next information “money/value”</w:t>
-      </w:r>
-      <w:proofErr w:type="gramStart"/>
-      <w:r>
-        <w:t>,  “</w:t>
-      </w:r>
-      <w:proofErr w:type="gramEnd"/>
-      <w:r>
-        <w:t>person”.</w:t>
+        <w:t>someone paid in: should be next information “money/value”,  “person”.</w:t>
       </w:r>
     </w:p>
     <w:p>
@@ -239,15 +283,7 @@
         <w:t>d</w:t>
       </w:r>
       <w:r>
-        <w:t xml:space="preserve"> on </w:t>
-      </w:r>
-      <w:proofErr w:type="spellStart"/>
-      <w:r>
-        <w:t>IndexServer</w:t>
-      </w:r>
-      <w:proofErr w:type="spellEnd"/>
-      <w:r>
-        <w:t xml:space="preserve"> web site.</w:t>
+        <w:t xml:space="preserve"> on IndexServer web site.</w:t>
       </w:r>
     </w:p>
     <w:p>
@@ -269,13 +305,8 @@
       </w:r>
     </w:p>
     <w:p>
-      <w:proofErr w:type="gramStart"/>
-      <w:r>
-        <w:t>Groups</w:t>
-      </w:r>
-      <w:proofErr w:type="gramEnd"/>
-      <w:r>
-        <w:t xml:space="preserve"> page: User can create several groups and review table/list of groups where he is the member. Created group should be marked “Owner”, other groups – “Member”.</w:t>
+      <w:r>
+        <w:t>Groups page: User can create several groups and review table/list of groups where he is the member. Created group should be marked “Owner”, other groups – “Member”.</w:t>
       </w:r>
     </w:p>
     <w:p>
@@ -295,6 +326,7 @@
     </w:p>
     <w:p>
       <w:r>
+        <w:lastRenderedPageBreak/>
         <w:t>Contact page: Allow user to send feedback.</w:t>
       </w:r>
     </w:p>
@@ -356,7 +388,6 @@
         </w:numPr>
       </w:pPr>
       <w:r>
-        <w:lastRenderedPageBreak/>
         <w:t xml:space="preserve">User account: </w:t>
       </w:r>
       <w:r>
@@ -395,23 +426,73 @@
           <w:numId w:val="3"/>
         </w:numPr>
       </w:pPr>
+      <w:r>
+        <w:t>button "Back"</w:t>
+      </w:r>
+    </w:p>
+    <w:p>
+      <w:pPr>
+        <w:pStyle w:val="ListParagraph"/>
+        <w:numPr>
+          <w:ilvl w:val="0"/>
+          <w:numId w:val="3"/>
+        </w:numPr>
+      </w:pPr>
+      <w:r>
+        <w:t>Change group name</w:t>
+      </w:r>
+    </w:p>
+    <w:p>
+      <w:pPr>
+        <w:pStyle w:val="ListParagraph"/>
+        <w:numPr>
+          <w:ilvl w:val="0"/>
+          <w:numId w:val="3"/>
+        </w:numPr>
+      </w:pPr>
+      <w:r>
+        <w:t>Report: need to add pictures</w:t>
+      </w:r>
+    </w:p>
+    <w:p>
+      <w:pPr>
+        <w:pStyle w:val="ListParagraph"/>
+        <w:numPr>
+          <w:ilvl w:val="0"/>
+          <w:numId w:val="3"/>
+        </w:numPr>
+      </w:pPr>
+      <w:r>
+        <w:t>Convertation to exc</w:t>
+      </w:r>
+      <w:r>
+        <w:t>e</w:t>
+      </w:r>
+      <w:r>
+        <w:t>l</w:t>
+      </w:r>
+      <w:r>
+        <w:t xml:space="preserve"> table.</w:t>
+      </w:r>
+    </w:p>
+    <w:p>
+      <w:pPr>
+        <w:pStyle w:val="ListParagraph"/>
+        <w:numPr>
+          <w:ilvl w:val="0"/>
+          <w:numId w:val="3"/>
+        </w:numPr>
+      </w:pPr>
+      <w:r>
+        <w:t>Create report.</w:t>
+      </w:r>
       <w:bookmarkStart w:id="0" w:name="_GoBack"/>
       <w:bookmarkEnd w:id="0"/>
-      <w:r>
-        <w:t>button "Back"</w:t>
-      </w:r>
-    </w:p>
-    <w:p>
-      <w:pPr>
-        <w:pStyle w:val="ListParagraph"/>
-        <w:numPr>
-          <w:ilvl w:val="0"/>
-          <w:numId w:val="3"/>
-        </w:numPr>
-      </w:pPr>
-      <w:r>
-        <w:t>Change group name</w:t>
-      </w:r>
+    </w:p>
+    <w:p>
+      <w:pPr>
+        <w:pStyle w:val="ListParagraph"/>
+      </w:pPr>
     </w:p>
     <w:p/>
     <w:p/>
@@ -606,6 +687,119 @@
     </w:lvl>
   </w:abstractNum>
   <w:abstractNum w:abstractNumId="2">
+    <w:nsid w:val="53AE7D01"/>
+    <w:multiLevelType w:val="hybridMultilevel"/>
+    <w:tmpl w:val="D242BB84"/>
+    <w:lvl w:ilvl="0" w:tplc="04090001">
+      <w:start w:val="1"/>
+      <w:numFmt w:val="bullet"/>
+      <w:lvlText w:val=""/>
+      <w:lvlJc w:val="left"/>
+      <w:pPr>
+        <w:ind w:left="720" w:hanging="360"/>
+      </w:pPr>
+      <w:rPr>
+        <w:rFonts w:ascii="Symbol" w:hAnsi="Symbol" w:hint="default"/>
+      </w:rPr>
+    </w:lvl>
+    <w:lvl w:ilvl="1" w:tplc="04090003" w:tentative="1">
+      <w:start w:val="1"/>
+      <w:numFmt w:val="bullet"/>
+      <w:lvlText w:val="o"/>
+      <w:lvlJc w:val="left"/>
+      <w:pPr>
+        <w:ind w:left="1440" w:hanging="360"/>
+      </w:pPr>
+      <w:rPr>
+        <w:rFonts w:ascii="Courier New" w:hAnsi="Courier New" w:cs="Courier New" w:hint="default"/>
+      </w:rPr>
+    </w:lvl>
+    <w:lvl w:ilvl="2" w:tplc="04090005" w:tentative="1">
+      <w:start w:val="1"/>
+      <w:numFmt w:val="bullet"/>
+      <w:lvlText w:val=""/>
+      <w:lvlJc w:val="left"/>
+      <w:pPr>
+        <w:ind w:left="2160" w:hanging="360"/>
+      </w:pPr>
+      <w:rPr>
+        <w:rFonts w:ascii="Wingdings" w:hAnsi="Wingdings" w:hint="default"/>
+      </w:rPr>
+    </w:lvl>
+    <w:lvl w:ilvl="3" w:tplc="04090001" w:tentative="1">
+      <w:start w:val="1"/>
+      <w:numFmt w:val="bullet"/>
+      <w:lvlText w:val=""/>
+      <w:lvlJc w:val="left"/>
+      <w:pPr>
+        <w:ind w:left="2880" w:hanging="360"/>
+      </w:pPr>
+      <w:rPr>
+        <w:rFonts w:ascii="Symbol" w:hAnsi="Symbol" w:hint="default"/>
+      </w:rPr>
+    </w:lvl>
+    <w:lvl w:ilvl="4" w:tplc="04090003" w:tentative="1">
+      <w:start w:val="1"/>
+      <w:numFmt w:val="bullet"/>
+      <w:lvlText w:val="o"/>
+      <w:lvlJc w:val="left"/>
+      <w:pPr>
+        <w:ind w:left="3600" w:hanging="360"/>
+      </w:pPr>
+      <w:rPr>
+        <w:rFonts w:ascii="Courier New" w:hAnsi="Courier New" w:cs="Courier New" w:hint="default"/>
+      </w:rPr>
+    </w:lvl>
+    <w:lvl w:ilvl="5" w:tplc="04090005" w:tentative="1">
+      <w:start w:val="1"/>
+      <w:numFmt w:val="bullet"/>
+      <w:lvlText w:val=""/>
+      <w:lvlJc w:val="left"/>
+      <w:pPr>
+        <w:ind w:left="4320" w:hanging="360"/>
+      </w:pPr>
+      <w:rPr>
+        <w:rFonts w:ascii="Wingdings" w:hAnsi="Wingdings" w:hint="default"/>
+      </w:rPr>
+    </w:lvl>
+    <w:lvl w:ilvl="6" w:tplc="04090001" w:tentative="1">
+      <w:start w:val="1"/>
+      <w:numFmt w:val="bullet"/>
+      <w:lvlText w:val=""/>
+      <w:lvlJc w:val="left"/>
+      <w:pPr>
+        <w:ind w:left="5040" w:hanging="360"/>
+      </w:pPr>
+      <w:rPr>
+        <w:rFonts w:ascii="Symbol" w:hAnsi="Symbol" w:hint="default"/>
+      </w:rPr>
+    </w:lvl>
+    <w:lvl w:ilvl="7" w:tplc="04090003" w:tentative="1">
+      <w:start w:val="1"/>
+      <w:numFmt w:val="bullet"/>
+      <w:lvlText w:val="o"/>
+      <w:lvlJc w:val="left"/>
+      <w:pPr>
+        <w:ind w:left="5760" w:hanging="360"/>
+      </w:pPr>
+      <w:rPr>
+        <w:rFonts w:ascii="Courier New" w:hAnsi="Courier New" w:cs="Courier New" w:hint="default"/>
+      </w:rPr>
+    </w:lvl>
+    <w:lvl w:ilvl="8" w:tplc="04090005" w:tentative="1">
+      <w:start w:val="1"/>
+      <w:numFmt w:val="bullet"/>
+      <w:lvlText w:val=""/>
+      <w:lvlJc w:val="left"/>
+      <w:pPr>
+        <w:ind w:left="6480" w:hanging="360"/>
+      </w:pPr>
+      <w:rPr>
+        <w:rFonts w:ascii="Wingdings" w:hAnsi="Wingdings" w:hint="default"/>
+      </w:rPr>
+    </w:lvl>
+  </w:abstractNum>
+  <w:abstractNum w:abstractNumId="3">
     <w:nsid w:val="5F9D6672"/>
     <w:multiLevelType w:val="hybridMultilevel"/>
     <w:tmpl w:val="A948CB78"/>
@@ -724,6 +918,9 @@
     <w:abstractNumId w:val="0"/>
   </w:num>
   <w:num w:numId="3">
+    <w:abstractNumId w:val="3"/>
+  </w:num>
+  <w:num w:numId="4">
     <w:abstractNumId w:val="2"/>
   </w:num>
 </w:numbering>

</xml_diff>

<commit_message>
BB: Update feature list
</commit_message>
<xml_diff>
--- a/Docs/SocialFunc 1.0 Specs.docx
+++ b/Docs/SocialFunc 1.0 Specs.docx
@@ -9,11 +9,19 @@
           <w:b/>
         </w:rPr>
       </w:pPr>
-      <w:r>
-        <w:rPr>
-          <w:b/>
-        </w:rPr>
-        <w:t>SocialFund 1.0 Specs</w:t>
+      <w:proofErr w:type="spellStart"/>
+      <w:r>
+        <w:rPr>
+          <w:b/>
+        </w:rPr>
+        <w:t>SocialFund</w:t>
+      </w:r>
+      <w:proofErr w:type="spellEnd"/>
+      <w:r>
+        <w:rPr>
+          <w:b/>
+        </w:rPr>
+        <w:t xml:space="preserve"> 1.0 Specs</w:t>
       </w:r>
     </w:p>
     <w:p>
@@ -34,8 +42,13 @@
         <w:t>Microsoft Visual Studio 2012, ASP.NET MVC 4.0, Entity Framework</w:t>
       </w:r>
       <w:r>
-        <w:t>, Github</w:t>
-      </w:r>
+        <w:t xml:space="preserve">, </w:t>
+      </w:r>
+      <w:proofErr w:type="spellStart"/>
+      <w:r>
+        <w:t>Github</w:t>
+      </w:r>
+      <w:proofErr w:type="spellEnd"/>
       <w:r>
         <w:t>, Microsoft SQL Server</w:t>
       </w:r>
@@ -57,8 +70,13 @@
       </w:r>
     </w:p>
     <w:p>
-      <w:r>
-        <w:t>SocialFund is the way to ea</w:t>
+      <w:proofErr w:type="spellStart"/>
+      <w:r>
+        <w:t>SocialFund</w:t>
+      </w:r>
+      <w:proofErr w:type="spellEnd"/>
+      <w:r>
+        <w:t xml:space="preserve"> is the way to ea</w:t>
       </w:r>
       <w:r>
         <w:t>sy control money by all members of group.</w:t>
@@ -162,7 +180,15 @@
         <w:t xml:space="preserve">Account manager loges-in to web site and add amount of money that </w:t>
       </w:r>
       <w:r>
-        <w:t>someone paid in: should be next information “money/value”,  “person”.</w:t>
+        <w:t>someone paid in: should be next information “money/value”</w:t>
+      </w:r>
+      <w:proofErr w:type="gramStart"/>
+      <w:r>
+        <w:t>,  “</w:t>
+      </w:r>
+      <w:proofErr w:type="gramEnd"/>
+      <w:r>
+        <w:t>person”.</w:t>
       </w:r>
     </w:p>
     <w:p>
@@ -283,7 +309,15 @@
         <w:t>d</w:t>
       </w:r>
       <w:r>
-        <w:t xml:space="preserve"> on IndexServer web site.</w:t>
+        <w:t xml:space="preserve"> on </w:t>
+      </w:r>
+      <w:proofErr w:type="spellStart"/>
+      <w:r>
+        <w:t>IndexServer</w:t>
+      </w:r>
+      <w:proofErr w:type="spellEnd"/>
+      <w:r>
+        <w:t xml:space="preserve"> web site.</w:t>
       </w:r>
     </w:p>
     <w:p>
@@ -305,8 +339,13 @@
       </w:r>
     </w:p>
     <w:p>
-      <w:r>
-        <w:t>Groups page: User can create several groups and review table/list of groups where he is the member. Created group should be marked “Owner”, other groups – “Member”.</w:t>
+      <w:proofErr w:type="gramStart"/>
+      <w:r>
+        <w:t>Groups</w:t>
+      </w:r>
+      <w:proofErr w:type="gramEnd"/>
+      <w:r>
+        <w:t xml:space="preserve"> page: User can create several groups and review table/list of groups where he is the member. Created group should be marked “Owner”, other groups – “Member”.</w:t>
       </w:r>
     </w:p>
     <w:p>
@@ -388,10 +427,7 @@
         </w:numPr>
       </w:pPr>
       <w:r>
-        <w:t xml:space="preserve">User account: </w:t>
-      </w:r>
-      <w:r>
-        <w:t>Remember me</w:t>
+        <w:t>Edit group or client name</w:t>
       </w:r>
     </w:p>
     <w:p>
@@ -403,7 +439,7 @@
         </w:numPr>
       </w:pPr>
       <w:r>
-        <w:t>Edit group or client name</w:t>
+        <w:t>Change admin rights</w:t>
       </w:r>
     </w:p>
     <w:p>
@@ -415,7 +451,7 @@
         </w:numPr>
       </w:pPr>
       <w:r>
-        <w:t>Change admin rights</w:t>
+        <w:t>button "Back"</w:t>
       </w:r>
     </w:p>
     <w:p>
@@ -426,68 +462,61 @@
           <w:numId w:val="3"/>
         </w:numPr>
       </w:pPr>
-      <w:r>
-        <w:t>button "Back"</w:t>
-      </w:r>
-    </w:p>
-    <w:p>
-      <w:pPr>
-        <w:pStyle w:val="ListParagraph"/>
-        <w:numPr>
-          <w:ilvl w:val="0"/>
-          <w:numId w:val="3"/>
-        </w:numPr>
-      </w:pPr>
-      <w:r>
-        <w:t>Change group name</w:t>
-      </w:r>
-    </w:p>
-    <w:p>
-      <w:pPr>
-        <w:pStyle w:val="ListParagraph"/>
-        <w:numPr>
-          <w:ilvl w:val="0"/>
-          <w:numId w:val="3"/>
-        </w:numPr>
-      </w:pPr>
-      <w:r>
-        <w:t>Report: need to add pictures</w:t>
-      </w:r>
-    </w:p>
-    <w:p>
-      <w:pPr>
-        <w:pStyle w:val="ListParagraph"/>
-        <w:numPr>
-          <w:ilvl w:val="0"/>
-          <w:numId w:val="3"/>
-        </w:numPr>
-      </w:pPr>
-      <w:r>
-        <w:t>Convertation to exc</w:t>
-      </w:r>
-      <w:r>
-        <w:t>e</w:t>
-      </w:r>
-      <w:r>
-        <w:t>l</w:t>
-      </w:r>
-      <w:r>
-        <w:t xml:space="preserve"> table.</w:t>
-      </w:r>
-    </w:p>
-    <w:p>
-      <w:pPr>
-        <w:pStyle w:val="ListParagraph"/>
-        <w:numPr>
-          <w:ilvl w:val="0"/>
-          <w:numId w:val="3"/>
-        </w:numPr>
-      </w:pPr>
-      <w:r>
-        <w:t>Create report.</w:t>
-      </w:r>
       <w:bookmarkStart w:id="0" w:name="_GoBack"/>
       <w:bookmarkEnd w:id="0"/>
+      <w:r>
+        <w:t>Change group name</w:t>
+      </w:r>
+    </w:p>
+    <w:p>
+      <w:pPr>
+        <w:pStyle w:val="ListParagraph"/>
+        <w:numPr>
+          <w:ilvl w:val="0"/>
+          <w:numId w:val="3"/>
+        </w:numPr>
+      </w:pPr>
+      <w:r>
+        <w:t>Report: need to add pictures</w:t>
+      </w:r>
+    </w:p>
+    <w:p>
+      <w:pPr>
+        <w:pStyle w:val="ListParagraph"/>
+        <w:numPr>
+          <w:ilvl w:val="0"/>
+          <w:numId w:val="3"/>
+        </w:numPr>
+      </w:pPr>
+      <w:proofErr w:type="spellStart"/>
+      <w:r>
+        <w:t>Convertation</w:t>
+      </w:r>
+      <w:proofErr w:type="spellEnd"/>
+      <w:r>
+        <w:t xml:space="preserve"> to exc</w:t>
+      </w:r>
+      <w:r>
+        <w:t>e</w:t>
+      </w:r>
+      <w:r>
+        <w:t>l</w:t>
+      </w:r>
+      <w:r>
+        <w:t xml:space="preserve"> table.</w:t>
+      </w:r>
+    </w:p>
+    <w:p>
+      <w:pPr>
+        <w:pStyle w:val="ListParagraph"/>
+        <w:numPr>
+          <w:ilvl w:val="0"/>
+          <w:numId w:val="3"/>
+        </w:numPr>
+      </w:pPr>
+      <w:r>
+        <w:t>Create report.</w:t>
+      </w:r>
     </w:p>
     <w:p>
       <w:pPr>

</xml_diff>